<commit_message>
docx add a img
</commit_message>
<xml_diff>
--- a/test.docx
+++ b/test.docx
@@ -8,6 +8,46 @@
           <w:rFonts w:hint="eastAsia"/>
         </w:rPr>
         <w:t>啦啦啦啊</w:t>
+      </w:r>
+      <w:r>
+        <w:rPr>
+          <w:noProof/>
+        </w:rPr>
+        <w:drawing>
+          <wp:inline distT="0" distB="0" distL="0" distR="0" wp14:anchorId="5687FCCF" wp14:editId="686F3F89">
+            <wp:extent cx="5274310" cy="2171990"/>
+            <wp:effectExtent l="0" t="0" r="2540" b="0"/>
+            <wp:docPr id="1" name="图片 1"/>
+            <wp:cNvGraphicFramePr>
+              <a:graphicFrameLocks xmlns:a="http://schemas.openxmlformats.org/drawingml/2006/main" noChangeAspect="1"/>
+            </wp:cNvGraphicFramePr>
+            <a:graphic xmlns:a="http://schemas.openxmlformats.org/drawingml/2006/main">
+              <a:graphicData uri="http://schemas.openxmlformats.org/drawingml/2006/picture">
+                <pic:pic xmlns:pic="http://schemas.openxmlformats.org/drawingml/2006/picture">
+                  <pic:nvPicPr>
+                    <pic:cNvPr id="0" name=""/>
+                    <pic:cNvPicPr/>
+                  </pic:nvPicPr>
+                  <pic:blipFill>
+                    <a:blip r:embed="rId7"/>
+                    <a:stretch>
+                      <a:fillRect/>
+                    </a:stretch>
+                  </pic:blipFill>
+                  <pic:spPr>
+                    <a:xfrm>
+                      <a:off x="0" y="0"/>
+                      <a:ext cx="5274310" cy="2171990"/>
+                    </a:xfrm>
+                    <a:prstGeom prst="rect">
+                      <a:avLst/>
+                    </a:prstGeom>
+                  </pic:spPr>
+                </pic:pic>
+              </a:graphicData>
+            </a:graphic>
+          </wp:inline>
+        </w:drawing>
       </w:r>
       <w:bookmarkStart w:id="0" w:name="_GoBack"/>
       <w:bookmarkEnd w:id="0"/>
@@ -313,6 +353,31 @@
       <w:szCs w:val="18"/>
     </w:rPr>
   </w:style>
+  <w:style w:type="paragraph" w:styleId="a5">
+    <w:name w:val="Balloon Text"/>
+    <w:basedOn w:val="a"/>
+    <w:link w:val="Char1"/>
+    <w:uiPriority w:val="99"/>
+    <w:semiHidden/>
+    <w:unhideWhenUsed/>
+    <w:rsid w:val="00D74336"/>
+    <w:rPr>
+      <w:sz w:val="18"/>
+      <w:szCs w:val="18"/>
+    </w:rPr>
+  </w:style>
+  <w:style w:type="character" w:customStyle="1" w:styleId="Char1">
+    <w:name w:val="批注框文本 Char"/>
+    <w:basedOn w:val="a0"/>
+    <w:link w:val="a5"/>
+    <w:uiPriority w:val="99"/>
+    <w:semiHidden/>
+    <w:rsid w:val="00D74336"/>
+    <w:rPr>
+      <w:sz w:val="18"/>
+      <w:szCs w:val="18"/>
+    </w:rPr>
+  </w:style>
 </w:styles>
 </file>
 
@@ -569,6 +634,31 @@
       <w:szCs w:val="18"/>
     </w:rPr>
   </w:style>
+  <w:style w:type="paragraph" w:styleId="a5">
+    <w:name w:val="Balloon Text"/>
+    <w:basedOn w:val="a"/>
+    <w:link w:val="Char1"/>
+    <w:uiPriority w:val="99"/>
+    <w:semiHidden/>
+    <w:unhideWhenUsed/>
+    <w:rsid w:val="00D74336"/>
+    <w:rPr>
+      <w:sz w:val="18"/>
+      <w:szCs w:val="18"/>
+    </w:rPr>
+  </w:style>
+  <w:style w:type="character" w:customStyle="1" w:styleId="Char1">
+    <w:name w:val="批注框文本 Char"/>
+    <w:basedOn w:val="a0"/>
+    <w:link w:val="a5"/>
+    <w:uiPriority w:val="99"/>
+    <w:semiHidden/>
+    <w:rsid w:val="00D74336"/>
+    <w:rPr>
+      <w:sz w:val="18"/>
+      <w:szCs w:val="18"/>
+    </w:rPr>
+  </w:style>
 </w:styles>
 </file>
 

</xml_diff>